<commit_message>
Made adjustments to doc per Jason's feedback. Fixed bug with removing products from cart where index goes out of bounds, seperated into two loops
</commit_message>
<xml_diff>
--- a/Documentation/GrowingPains Implementation Doc/3. Databse Screenshots/Database_Tables.docx
+++ b/Documentation/GrowingPains Implementation Doc/3. Databse Screenshots/Database_Tables.docx
@@ -44,6 +44,78 @@
       <w:pPr>
         <w:spacing w:line="276" w:lineRule="auto"/>
         <w:rPr>
+          <w:szCs w:val="24"/>
+        </w:rPr>
+      </w:pPr>
+      <w:r>
+        <w:rPr>
+          <w:szCs w:val="24"/>
+        </w:rPr>
+        <w:t>The customer table represents information relating to a user who has registered to make an</w:t>
+      </w:r>
+      <w:r>
+        <w:rPr>
+          <w:b/>
+          <w:bCs/>
+          <w:szCs w:val="24"/>
+        </w:rPr>
+        <w:t xml:space="preserve"> </w:t>
+      </w:r>
+      <w:r>
+        <w:rPr>
+          <w:szCs w:val="24"/>
+        </w:rPr>
+        <w:t xml:space="preserve">account. The fields in </w:t>
+      </w:r>
+      <w:r>
+        <w:rPr>
+          <w:szCs w:val="24"/>
+        </w:rPr>
+        <w:fldChar w:fldCharType="begin"/>
+      </w:r>
+      <w:r>
+        <w:rPr>
+          <w:szCs w:val="24"/>
+        </w:rPr>
+        <w:instrText xml:space="preserve"> REF _Ref195229298 \h </w:instrText>
+      </w:r>
+      <w:r>
+        <w:rPr>
+          <w:szCs w:val="24"/>
+        </w:rPr>
+      </w:r>
+      <w:r>
+        <w:rPr>
+          <w:szCs w:val="24"/>
+        </w:rPr>
+        <w:fldChar w:fldCharType="separate"/>
+      </w:r>
+      <w:r>
+        <w:t xml:space="preserve">Figure </w:t>
+      </w:r>
+      <w:r>
+        <w:rPr>
+          <w:noProof/>
+        </w:rPr>
+        <w:t>1</w:t>
+      </w:r>
+      <w:r>
+        <w:rPr>
+          <w:szCs w:val="24"/>
+        </w:rPr>
+        <w:fldChar w:fldCharType="end"/>
+      </w:r>
+      <w:r>
+        <w:rPr>
+          <w:szCs w:val="24"/>
+        </w:rPr>
+        <w:t xml:space="preserve"> represent the information that captures a customer, which gets encapsulated into three separate objects, Address, Account and Customer.</w:t>
+      </w:r>
+    </w:p>
+    <w:p>
+      <w:pPr>
+        <w:spacing w:line="276" w:lineRule="auto"/>
+        <w:rPr>
           <w:b/>
           <w:bCs/>
           <w:szCs w:val="24"/>
@@ -57,13 +129,13 @@
           <w:szCs w:val="24"/>
         </w:rPr>
         <w:drawing>
-          <wp:anchor distT="0" distB="0" distL="0" distR="0" simplePos="0" relativeHeight="251666432" behindDoc="1" locked="0" layoutInCell="0" allowOverlap="1" wp14:anchorId="65BD2412" wp14:editId="5835340A">
+          <wp:anchor distT="0" distB="0" distL="0" distR="0" simplePos="0" relativeHeight="251662336" behindDoc="1" locked="0" layoutInCell="0" allowOverlap="1" wp14:anchorId="36333804" wp14:editId="17003131">
             <wp:simplePos x="0" y="0"/>
             <wp:positionH relativeFrom="column">
               <wp:posOffset>187325</wp:posOffset>
             </wp:positionH>
             <wp:positionV relativeFrom="paragraph">
-              <wp:posOffset>302895</wp:posOffset>
+              <wp:posOffset>161493</wp:posOffset>
             </wp:positionV>
             <wp:extent cx="5156200" cy="1966595"/>
             <wp:effectExtent l="0" t="0" r="0" b="0"/>
@@ -170,16 +242,6 @@
           <w:szCs w:val="24"/>
         </w:rPr>
       </w:pPr>
-    </w:p>
-    <w:p>
-      <w:pPr>
-        <w:spacing w:line="276" w:lineRule="auto"/>
-        <w:rPr>
-          <w:b/>
-          <w:bCs/>
-          <w:szCs w:val="24"/>
-        </w:rPr>
-      </w:pPr>
       <w:r>
         <w:rPr>
           <w:noProof/>
@@ -187,7 +249,7 @@
         <mc:AlternateContent>
           <mc:Choice Requires="wps">
             <w:drawing>
-              <wp:anchor distT="0" distB="0" distL="114300" distR="114300" simplePos="0" relativeHeight="251662336" behindDoc="0" locked="0" layoutInCell="1" allowOverlap="1" wp14:anchorId="646CD113" wp14:editId="742FE8B2">
+              <wp:anchor distT="0" distB="0" distL="114300" distR="114300" simplePos="0" relativeHeight="251665408" behindDoc="0" locked="0" layoutInCell="1" allowOverlap="1" wp14:anchorId="7150CD65" wp14:editId="0491EC04">
                 <wp:simplePos x="0" y="0"/>
                 <wp:positionH relativeFrom="column">
                   <wp:posOffset>-6272530</wp:posOffset>
@@ -196,7 +258,7 @@
                   <wp:posOffset>209550</wp:posOffset>
                 </wp:positionV>
                 <wp:extent cx="6285230" cy="353060"/>
-                <wp:effectExtent l="4445" t="2540" r="0" b="0"/>
+                <wp:effectExtent l="4445" t="0" r="0" b="2540"/>
                 <wp:wrapTight wrapText="largest">
                   <wp:wrapPolygon edited="0">
                     <wp:start x="-39" y="0"/>
@@ -206,7 +268,7 @@
                     <wp:lineTo x="-39" y="0"/>
                   </wp:wrapPolygon>
                 </wp:wrapTight>
-                <wp:docPr id="1358961296" name="Text Box 13"/>
+                <wp:docPr id="428697694" name="Text Box 12"/>
                 <wp:cNvGraphicFramePr>
                   <a:graphicFrameLocks xmlns:a="http://schemas.openxmlformats.org/drawingml/2006/main"/>
                 </wp:cNvGraphicFramePr>
@@ -255,10 +317,11 @@
                                 <w:noProof/>
                               </w:rPr>
                             </w:pPr>
-                            <w:bookmarkStart w:id="2" w:name="_Toc194781806"/>
-                            <w:bookmarkStart w:id="3" w:name="_Toc194781925"/>
-                            <w:bookmarkStart w:id="4" w:name="_Toc194782418"/>
-                            <w:bookmarkStart w:id="5" w:name="_Toc194870508"/>
+                            <w:bookmarkStart w:id="2" w:name="_Ref195229298"/>
+                            <w:bookmarkStart w:id="3" w:name="_Toc194781806"/>
+                            <w:bookmarkStart w:id="4" w:name="_Toc194781925"/>
+                            <w:bookmarkStart w:id="5" w:name="_Toc194782418"/>
+                            <w:bookmarkStart w:id="6" w:name="_Toc194870508"/>
                             <w:r>
                               <w:t xml:space="preserve">Figure </w:t>
                             </w:r>
@@ -283,13 +346,14 @@
                               </w:rPr>
                               <w:fldChar w:fldCharType="end"/>
                             </w:r>
+                            <w:bookmarkEnd w:id="2"/>
                             <w:r>
                               <w:t>: Structure of Customer Table</w:t>
                             </w:r>
-                            <w:bookmarkEnd w:id="2"/>
                             <w:bookmarkEnd w:id="3"/>
                             <w:bookmarkEnd w:id="4"/>
                             <w:bookmarkEnd w:id="5"/>
+                            <w:bookmarkEnd w:id="6"/>
                           </w:p>
                         </w:txbxContent>
                       </wps:txbx>
@@ -310,11 +374,11 @@
           </mc:Choice>
           <mc:Fallback>
             <w:pict>
-              <v:shapetype w14:anchorId="646CD113" id="_x0000_t202" coordsize="21600,21600" o:spt="202" path="m,l,21600r21600,l21600,xe">
+              <v:shapetype w14:anchorId="7150CD65" id="_x0000_t202" coordsize="21600,21600" o:spt="202" path="m,l,21600r21600,l21600,xe">
                 <v:stroke joinstyle="miter"/>
                 <v:path gradientshapeok="t" o:connecttype="rect"/>
               </v:shapetype>
-              <v:shape id="Text Box 13" o:spid="_x0000_s1026" type="#_x0000_t202" style="position:absolute;margin-left:-493.9pt;margin-top:16.5pt;width:494.9pt;height:27.8pt;z-index:251662336;visibility:visible;mso-wrap-style:square;mso-width-percent:0;mso-height-percent:0;mso-wrap-distance-left:9pt;mso-wrap-distance-top:0;mso-wrap-distance-right:9pt;mso-wrap-distance-bottom:0;mso-position-horizontal:absolute;mso-position-horizontal-relative:text;mso-position-vertical:absolute;mso-position-vertical-relative:text;mso-width-percent:0;mso-height-percent:0;mso-width-relative:page;mso-height-relative:page;v-text-anchor:top" o:gfxdata="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" stroked="f">
+              <v:shape id="Text Box 12" o:spid="_x0000_s1026" type="#_x0000_t202" style="position:absolute;margin-left:-493.9pt;margin-top:16.5pt;width:494.9pt;height:27.8pt;z-index:251665408;visibility:visible;mso-wrap-style:square;mso-width-percent:0;mso-height-percent:0;mso-wrap-distance-left:9pt;mso-wrap-distance-top:0;mso-wrap-distance-right:9pt;mso-wrap-distance-bottom:0;mso-position-horizontal:absolute;mso-position-horizontal-relative:text;mso-position-vertical:absolute;mso-position-vertical-relative:text;mso-width-percent:0;mso-height-percent:0;mso-width-relative:page;mso-height-relative:page;v-text-anchor:top" o:gfxdata="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" stroked="f">
                 <v:textbox style="mso-fit-shape-to-text:t" inset="0,0,0,0">
                   <w:txbxContent>
                     <w:p>
@@ -327,10 +391,11 @@
                           <w:noProof/>
                         </w:rPr>
                       </w:pPr>
-                      <w:bookmarkStart w:id="6" w:name="_Toc194781806"/>
-                      <w:bookmarkStart w:id="7" w:name="_Toc194781925"/>
-                      <w:bookmarkStart w:id="8" w:name="_Toc194782418"/>
-                      <w:bookmarkStart w:id="9" w:name="_Toc194870508"/>
+                      <w:bookmarkStart w:id="7" w:name="_Ref195229298"/>
+                      <w:bookmarkStart w:id="8" w:name="_Toc194781806"/>
+                      <w:bookmarkStart w:id="9" w:name="_Toc194781925"/>
+                      <w:bookmarkStart w:id="10" w:name="_Toc194782418"/>
+                      <w:bookmarkStart w:id="11" w:name="_Toc194870508"/>
                       <w:r>
                         <w:t xml:space="preserve">Figure </w:t>
                       </w:r>
@@ -355,13 +420,14 @@
                         </w:rPr>
                         <w:fldChar w:fldCharType="end"/>
                       </w:r>
+                      <w:bookmarkEnd w:id="7"/>
                       <w:r>
                         <w:t>: Structure of Customer Table</w:t>
                       </w:r>
-                      <w:bookmarkEnd w:id="6"/>
-                      <w:bookmarkEnd w:id="7"/>
                       <w:bookmarkEnd w:id="8"/>
                       <w:bookmarkEnd w:id="9"/>
+                      <w:bookmarkEnd w:id="10"/>
+                      <w:bookmarkEnd w:id="11"/>
                     </w:p>
                   </w:txbxContent>
                 </v:textbox>
@@ -379,27 +445,22 @@
           <w:szCs w:val="24"/>
         </w:rPr>
       </w:pPr>
-    </w:p>
-    <w:p>
-      <w:pPr>
-        <w:spacing w:line="276" w:lineRule="auto"/>
-      </w:pPr>
       <w:r>
         <w:rPr>
           <w:noProof/>
           <w:szCs w:val="24"/>
         </w:rPr>
         <w:drawing>
-          <wp:anchor distT="0" distB="0" distL="0" distR="0" simplePos="0" relativeHeight="251670528" behindDoc="0" locked="0" layoutInCell="1" allowOverlap="1" wp14:anchorId="7E332591" wp14:editId="29EBE237">
+          <wp:anchor distT="0" distB="0" distL="0" distR="0" simplePos="0" relativeHeight="251664384" behindDoc="0" locked="0" layoutInCell="1" allowOverlap="1" wp14:anchorId="15090902" wp14:editId="6142EF90">
             <wp:simplePos x="0" y="0"/>
             <wp:positionH relativeFrom="column">
-              <wp:posOffset>-642620</wp:posOffset>
+              <wp:posOffset>13970</wp:posOffset>
             </wp:positionH>
             <wp:positionV relativeFrom="paragraph">
-              <wp:posOffset>217170</wp:posOffset>
+              <wp:posOffset>312156</wp:posOffset>
             </wp:positionV>
             <wp:extent cx="6172200" cy="2771775"/>
-            <wp:effectExtent l="0" t="0" r="0" b="0"/>
+            <wp:effectExtent l="0" t="0" r="0" b="9525"/>
             <wp:wrapNone/>
             <wp:docPr id="5" name="Image4" descr="A screenshot of a computer&#10;&#10;AI-generated content may be incorrect."/>
             <wp:cNvGraphicFramePr>
@@ -442,64 +503,6 @@
           </wp:anchor>
         </w:drawing>
       </w:r>
-      <w:r>
-        <w:rPr>
-          <w:noProof/>
-          <w:szCs w:val="24"/>
-        </w:rPr>
-        <w:drawing>
-          <wp:anchor distT="0" distB="0" distL="0" distR="0" simplePos="0" relativeHeight="251669504" behindDoc="0" locked="0" layoutInCell="1" allowOverlap="1" wp14:anchorId="232AD20C" wp14:editId="5735EE19">
-            <wp:simplePos x="0" y="0"/>
-            <wp:positionH relativeFrom="column">
-              <wp:posOffset>5469890</wp:posOffset>
-            </wp:positionH>
-            <wp:positionV relativeFrom="paragraph">
-              <wp:posOffset>216535</wp:posOffset>
-            </wp:positionV>
-            <wp:extent cx="800100" cy="2766695"/>
-            <wp:effectExtent l="0" t="0" r="0" b="0"/>
-            <wp:wrapNone/>
-            <wp:docPr id="4" name="Image2" descr="A screenshot of a computer&#10;&#10;AI-generated content may be incorrect."/>
-            <wp:cNvGraphicFramePr>
-              <a:graphicFrameLocks xmlns:a="http://schemas.openxmlformats.org/drawingml/2006/main" noChangeAspect="1"/>
-            </wp:cNvGraphicFramePr>
-            <a:graphic xmlns:a="http://schemas.openxmlformats.org/drawingml/2006/main">
-              <a:graphicData uri="http://schemas.openxmlformats.org/drawingml/2006/picture">
-                <pic:pic xmlns:pic="http://schemas.openxmlformats.org/drawingml/2006/picture">
-                  <pic:nvPicPr>
-                    <pic:cNvPr id="4" name="Image2" descr="A screenshot of a computer&#10;&#10;AI-generated content may be incorrect."/>
-                    <pic:cNvPicPr>
-                      <a:picLocks noChangeAspect="1" noChangeArrowheads="1"/>
-                    </pic:cNvPicPr>
-                  </pic:nvPicPr>
-                  <pic:blipFill>
-                    <a:blip r:embed="rId8"/>
-                    <a:srcRect l="92021" r="-24"/>
-                    <a:stretch>
-                      <a:fillRect/>
-                    </a:stretch>
-                  </pic:blipFill>
-                  <pic:spPr bwMode="auto">
-                    <a:xfrm>
-                      <a:off x="0" y="0"/>
-                      <a:ext cx="800100" cy="2766695"/>
-                    </a:xfrm>
-                    <a:prstGeom prst="rect">
-                      <a:avLst/>
-                    </a:prstGeom>
-                  </pic:spPr>
-                </pic:pic>
-              </a:graphicData>
-            </a:graphic>
-            <wp14:sizeRelH relativeFrom="margin">
-              <wp14:pctWidth>0</wp14:pctWidth>
-            </wp14:sizeRelH>
-            <wp14:sizeRelV relativeFrom="margin">
-              <wp14:pctHeight>0</wp14:pctHeight>
-            </wp14:sizeRelV>
-          </wp:anchor>
-        </w:drawing>
-      </w:r>
     </w:p>
     <w:p>
       <w:pPr>
@@ -552,18 +555,18 @@
         <mc:AlternateContent>
           <mc:Choice Requires="wps">
             <w:drawing>
-              <wp:anchor distT="0" distB="0" distL="114300" distR="114300" simplePos="0" relativeHeight="251663360" behindDoc="0" locked="0" layoutInCell="1" allowOverlap="1" wp14:anchorId="3D9DA270" wp14:editId="0E424281">
+              <wp:anchor distT="0" distB="0" distL="114300" distR="114300" simplePos="0" relativeHeight="251666432" behindDoc="0" locked="0" layoutInCell="1" allowOverlap="1" wp14:anchorId="43E49F91" wp14:editId="1585DFD3">
                 <wp:simplePos x="0" y="0"/>
                 <wp:positionH relativeFrom="column">
                   <wp:posOffset>-941705</wp:posOffset>
                 </wp:positionH>
                 <wp:positionV relativeFrom="paragraph">
-                  <wp:posOffset>324485</wp:posOffset>
+                  <wp:posOffset>242414</wp:posOffset>
                 </wp:positionV>
                 <wp:extent cx="6899910" cy="353060"/>
-                <wp:effectExtent l="1270" t="1270" r="4445" b="0"/>
+                <wp:effectExtent l="0" t="0" r="0" b="8890"/>
                 <wp:wrapNone/>
-                <wp:docPr id="1024446316" name="Text Box 12"/>
+                <wp:docPr id="1505203534" name="Text Box 11"/>
                 <wp:cNvGraphicFramePr>
                   <a:graphicFrameLocks xmlns:a="http://schemas.openxmlformats.org/drawingml/2006/main"/>
                 </wp:cNvGraphicFramePr>
@@ -610,10 +613,10 @@
                                 <w:noProof/>
                               </w:rPr>
                             </w:pPr>
-                            <w:bookmarkStart w:id="10" w:name="_Toc194781807"/>
-                            <w:bookmarkStart w:id="11" w:name="_Toc194781926"/>
-                            <w:bookmarkStart w:id="12" w:name="_Toc194782419"/>
-                            <w:bookmarkStart w:id="13" w:name="_Toc194870509"/>
+                            <w:bookmarkStart w:id="12" w:name="_Toc194781807"/>
+                            <w:bookmarkStart w:id="13" w:name="_Toc194781926"/>
+                            <w:bookmarkStart w:id="14" w:name="_Toc194782419"/>
+                            <w:bookmarkStart w:id="15" w:name="_Toc194870509"/>
                             <w:r>
                               <w:t xml:space="preserve">Figure </w:t>
                             </w:r>
@@ -641,10 +644,10 @@
                             <w:r>
                               <w:t>: Sample Data of Customer Table</w:t>
                             </w:r>
-                            <w:bookmarkEnd w:id="10"/>
-                            <w:bookmarkEnd w:id="11"/>
                             <w:bookmarkEnd w:id="12"/>
                             <w:bookmarkEnd w:id="13"/>
+                            <w:bookmarkEnd w:id="14"/>
+                            <w:bookmarkEnd w:id="15"/>
                           </w:p>
                         </w:txbxContent>
                       </wps:txbx>
@@ -665,7 +668,7 @@
           </mc:Choice>
           <mc:Fallback>
             <w:pict>
-              <v:shape w14:anchorId="3D9DA270" id="Text Box 12" o:spid="_x0000_s1027" type="#_x0000_t202" style="position:absolute;margin-left:-74.15pt;margin-top:25.55pt;width:543.3pt;height:27.8pt;z-index:251663360;visibility:visible;mso-wrap-style:square;mso-width-percent:0;mso-height-percent:0;mso-wrap-distance-left:9pt;mso-wrap-distance-top:0;mso-wrap-distance-right:9pt;mso-wrap-distance-bottom:0;mso-position-horizontal:absolute;mso-position-horizontal-relative:text;mso-position-vertical:absolute;mso-position-vertical-relative:text;mso-width-percent:0;mso-height-percent:0;mso-width-relative:page;mso-height-relative:page;v-text-anchor:top" o:gfxdata="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" stroked="f">
+              <v:shape w14:anchorId="43E49F91" id="Text Box 11" o:spid="_x0000_s1027" type="#_x0000_t202" style="position:absolute;margin-left:-74.15pt;margin-top:19.1pt;width:543.3pt;height:27.8pt;z-index:251666432;visibility:visible;mso-wrap-style:square;mso-width-percent:0;mso-height-percent:0;mso-wrap-distance-left:9pt;mso-wrap-distance-top:0;mso-wrap-distance-right:9pt;mso-wrap-distance-bottom:0;mso-position-horizontal:absolute;mso-position-horizontal-relative:text;mso-position-vertical:absolute;mso-position-vertical-relative:text;mso-width-percent:0;mso-height-percent:0;mso-width-relative:page;mso-height-relative:page;v-text-anchor:top" o:gfxdata="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" stroked="f">
                 <v:textbox style="mso-fit-shape-to-text:t" inset="0,0,0,0">
                   <w:txbxContent>
                     <w:p>
@@ -676,10 +679,10 @@
                           <w:noProof/>
                         </w:rPr>
                       </w:pPr>
-                      <w:bookmarkStart w:id="14" w:name="_Toc194781807"/>
-                      <w:bookmarkStart w:id="15" w:name="_Toc194781926"/>
-                      <w:bookmarkStart w:id="16" w:name="_Toc194782419"/>
-                      <w:bookmarkStart w:id="17" w:name="_Toc194870509"/>
+                      <w:bookmarkStart w:id="16" w:name="_Toc194781807"/>
+                      <w:bookmarkStart w:id="17" w:name="_Toc194781926"/>
+                      <w:bookmarkStart w:id="18" w:name="_Toc194782419"/>
+                      <w:bookmarkStart w:id="19" w:name="_Toc194870509"/>
                       <w:r>
                         <w:t xml:space="preserve">Figure </w:t>
                       </w:r>
@@ -707,10 +710,10 @@
                       <w:r>
                         <w:t>: Sample Data of Customer Table</w:t>
                       </w:r>
-                      <w:bookmarkEnd w:id="14"/>
-                      <w:bookmarkEnd w:id="15"/>
                       <w:bookmarkEnd w:id="16"/>
                       <w:bookmarkEnd w:id="17"/>
+                      <w:bookmarkEnd w:id="18"/>
+                      <w:bookmarkEnd w:id="19"/>
                     </w:p>
                   </w:txbxContent>
                 </v:textbox>
@@ -729,11 +732,6 @@
       <w:pPr>
         <w:spacing w:line="276" w:lineRule="auto"/>
       </w:pPr>
-    </w:p>
-    <w:p>
-      <w:pPr>
-        <w:spacing w:line="276" w:lineRule="auto"/>
-      </w:pPr>
       <w:r>
         <w:rPr>
           <w:rStyle w:val="FootnoteReference"/>
@@ -743,53 +741,37 @@
     </w:p>
     <w:p>
       <w:pPr>
-        <w:spacing w:after="0" w:line="276" w:lineRule="auto"/>
-        <w:rPr>
-          <w:rFonts w:asciiTheme="majorHAnsi" w:eastAsiaTheme="majorEastAsia" w:hAnsiTheme="majorHAnsi" w:cstheme="majorBidi"/>
+        <w:pStyle w:val="Heading2"/>
+        <w:spacing w:before="0" w:line="276" w:lineRule="auto"/>
+        <w:rPr>
           <w:b/>
           <w:bCs/>
-          <w:color w:val="8F9779"/>
-          <w:sz w:val="32"/>
-          <w:szCs w:val="32"/>
-        </w:rPr>
-      </w:pPr>
+        </w:rPr>
+      </w:pPr>
+      <w:bookmarkStart w:id="20" w:name="_Toc194871188"/>
       <w:r>
         <w:rPr>
           <w:b/>
           <w:bCs/>
         </w:rPr>
-        <w:br w:type="page"/>
-      </w:r>
-    </w:p>
-    <w:p>
-      <w:pPr>
-        <w:pStyle w:val="Heading2"/>
-        <w:spacing w:before="0" w:line="276" w:lineRule="auto"/>
-        <w:rPr>
-          <w:b/>
-          <w:bCs/>
-        </w:rPr>
-      </w:pPr>
-      <w:bookmarkStart w:id="18" w:name="_Toc194871188"/>
-      <w:r>
-        <w:rPr>
-          <w:b/>
-          <w:bCs/>
-        </w:rPr>
         <w:lastRenderedPageBreak/>
         <w:t>Product Table</w:t>
       </w:r>
-      <w:bookmarkEnd w:id="18"/>
+      <w:bookmarkEnd w:id="20"/>
     </w:p>
     <w:p>
       <w:pPr>
         <w:spacing w:line="276" w:lineRule="auto"/>
         <w:rPr>
-          <w:b/>
-          <w:bCs/>
           <w:szCs w:val="24"/>
         </w:rPr>
       </w:pPr>
+      <w:r>
+        <w:rPr>
+          <w:szCs w:val="24"/>
+        </w:rPr>
+        <w:t xml:space="preserve">The product table contains fields which uniquely describe a product, which as of the current release, may have two categories: Plant and Accessory. </w:t>
+      </w:r>
     </w:p>
     <w:p>
       <w:pPr>
@@ -803,7 +785,7 @@
           <w:noProof/>
         </w:rPr>
         <w:drawing>
-          <wp:anchor distT="0" distB="0" distL="0" distR="0" simplePos="0" relativeHeight="251659264" behindDoc="1" locked="0" layoutInCell="0" allowOverlap="1" wp14:anchorId="0FB94152" wp14:editId="6E3141D0">
+          <wp:anchor distT="0" distB="0" distL="0" distR="0" simplePos="0" relativeHeight="251659264" behindDoc="1" locked="0" layoutInCell="0" allowOverlap="1" wp14:anchorId="71232BE1" wp14:editId="6D575870">
             <wp:simplePos x="0" y="0"/>
             <wp:positionH relativeFrom="column">
               <wp:posOffset>-3175</wp:posOffset>
@@ -822,7 +804,7 @@
                 <wp:lineTo x="0" y="0"/>
               </wp:wrapPolygon>
             </wp:wrapTight>
-            <wp:docPr id="6" name="Image9" descr="A white sheet with black text&#10;&#10;AI-generated content may be incorrect."/>
+            <wp:docPr id="6" name="Image9"/>
             <wp:cNvGraphicFramePr>
               <a:graphicFrameLocks xmlns:a="http://schemas.openxmlformats.org/drawingml/2006/main" noChangeAspect="1"/>
             </wp:cNvGraphicFramePr>
@@ -830,7 +812,7 @@
               <a:graphicData uri="http://schemas.openxmlformats.org/drawingml/2006/picture">
                 <pic:pic xmlns:pic="http://schemas.openxmlformats.org/drawingml/2006/picture">
                   <pic:nvPicPr>
-                    <pic:cNvPr id="6" name="Image9" descr="A white sheet with black text&#10;&#10;AI-generated content may be incorrect."/>
+                    <pic:cNvPr id="6" name="Image9"/>
                     <pic:cNvPicPr>
                       <a:picLocks noChangeAspect="1" noChangeArrowheads="1"/>
                     </pic:cNvPicPr>
@@ -897,210 +879,16 @@
       <w:r>
         <w:rPr>
           <w:noProof/>
-        </w:rPr>
-        <mc:AlternateContent>
-          <mc:Choice Requires="wps">
-            <w:drawing>
-              <wp:anchor distT="0" distB="0" distL="114300" distR="114300" simplePos="0" relativeHeight="251667456" behindDoc="0" locked="0" layoutInCell="1" allowOverlap="1" wp14:anchorId="636D890A" wp14:editId="40F7E8FE">
-                <wp:simplePos x="0" y="0"/>
-                <wp:positionH relativeFrom="column">
-                  <wp:posOffset>-6957695</wp:posOffset>
-                </wp:positionH>
-                <wp:positionV relativeFrom="paragraph">
-                  <wp:posOffset>480695</wp:posOffset>
-                </wp:positionV>
-                <wp:extent cx="6967220" cy="353060"/>
-                <wp:effectExtent l="0" t="0" r="0" b="3810"/>
-                <wp:wrapTight wrapText="largest">
-                  <wp:wrapPolygon edited="0">
-                    <wp:start x="-37" y="0"/>
-                    <wp:lineTo x="-37" y="20940"/>
-                    <wp:lineTo x="21600" y="20940"/>
-                    <wp:lineTo x="21600" y="0"/>
-                    <wp:lineTo x="-37" y="0"/>
-                  </wp:wrapPolygon>
-                </wp:wrapTight>
-                <wp:docPr id="1477315884" name="Text Box 11"/>
-                <wp:cNvGraphicFramePr>
-                  <a:graphicFrameLocks xmlns:a="http://schemas.openxmlformats.org/drawingml/2006/main"/>
-                </wp:cNvGraphicFramePr>
-                <a:graphic xmlns:a="http://schemas.openxmlformats.org/drawingml/2006/main">
-                  <a:graphicData uri="http://schemas.microsoft.com/office/word/2010/wordprocessingShape">
-                    <wps:wsp>
-                      <wps:cNvSpPr txBox="1">
-                        <a:spLocks noChangeArrowheads="1"/>
-                      </wps:cNvSpPr>
-                      <wps:spPr bwMode="auto">
-                        <a:xfrm>
-                          <a:off x="0" y="0"/>
-                          <a:ext cx="6967220" cy="353060"/>
-                        </a:xfrm>
-                        <a:prstGeom prst="rect">
-                          <a:avLst/>
-                        </a:prstGeom>
-                        <a:solidFill>
-                          <a:srgbClr val="FFFFFF"/>
-                        </a:solidFill>
-                        <a:ln>
-                          <a:noFill/>
-                        </a:ln>
-                        <a:extLst>
-                          <a:ext uri="{91240B29-F687-4F45-9708-019B960494DF}">
-                            <a14:hiddenLine xmlns:a14="http://schemas.microsoft.com/office/drawing/2010/main" w="9525">
-                              <a:solidFill>
-                                <a:srgbClr val="000000"/>
-                              </a:solidFill>
-                              <a:miter lim="800000"/>
-                              <a:headEnd/>
-                              <a:tailEnd/>
-                            </a14:hiddenLine>
-                          </a:ext>
-                        </a:extLst>
-                      </wps:spPr>
-                      <wps:txbx>
-                        <w:txbxContent>
-                          <w:p>
-                            <w:pPr>
-                              <w:pStyle w:val="Caption"/>
-                              <w:ind w:left="720" w:firstLine="720"/>
-                              <w:rPr>
-                                <w:noProof/>
-                                <w:szCs w:val="22"/>
-                              </w:rPr>
-                            </w:pPr>
-                            <w:bookmarkStart w:id="19" w:name="_Toc194781927"/>
-                            <w:bookmarkStart w:id="20" w:name="_Toc194782420"/>
-                            <w:bookmarkStart w:id="21" w:name="_Toc194870510"/>
-                            <w:r>
-                              <w:t xml:space="preserve">Figure </w:t>
-                            </w:r>
-                            <w:r>
-                              <w:fldChar w:fldCharType="begin"/>
-                            </w:r>
-                            <w:r>
-                              <w:instrText xml:space="preserve"> SEQ Figure \* ARABIC </w:instrText>
-                            </w:r>
-                            <w:r>
-                              <w:fldChar w:fldCharType="separate"/>
-                            </w:r>
-                            <w:r>
-                              <w:rPr>
-                                <w:noProof/>
-                              </w:rPr>
-                              <w:t>3</w:t>
-                            </w:r>
-                            <w:r>
-                              <w:rPr>
-                                <w:noProof/>
-                              </w:rPr>
-                              <w:fldChar w:fldCharType="end"/>
-                            </w:r>
-                            <w:r>
-                              <w:t>: Structure of Product table</w:t>
-                            </w:r>
-                            <w:bookmarkEnd w:id="19"/>
-                            <w:bookmarkEnd w:id="20"/>
-                            <w:bookmarkEnd w:id="21"/>
-                          </w:p>
-                        </w:txbxContent>
-                      </wps:txbx>
-                      <wps:bodyPr rot="0" vert="horz" wrap="square" lIns="0" tIns="0" rIns="0" bIns="0" anchor="t" anchorCtr="0" upright="1">
-                        <a:spAutoFit/>
-                      </wps:bodyPr>
-                    </wps:wsp>
-                  </a:graphicData>
-                </a:graphic>
-                <wp14:sizeRelH relativeFrom="page">
-                  <wp14:pctWidth>0</wp14:pctWidth>
-                </wp14:sizeRelH>
-                <wp14:sizeRelV relativeFrom="page">
-                  <wp14:pctHeight>0</wp14:pctHeight>
-                </wp14:sizeRelV>
-              </wp:anchor>
-            </w:drawing>
-          </mc:Choice>
-          <mc:Fallback>
-            <w:pict>
-              <v:shape w14:anchorId="636D890A" id="Text Box 11" o:spid="_x0000_s1028" type="#_x0000_t202" style="position:absolute;margin-left:-547.85pt;margin-top:37.85pt;width:548.6pt;height:27.8pt;z-index:251667456;visibility:visible;mso-wrap-style:square;mso-width-percent:0;mso-height-percent:0;mso-wrap-distance-left:9pt;mso-wrap-distance-top:0;mso-wrap-distance-right:9pt;mso-wrap-distance-bottom:0;mso-position-horizontal:absolute;mso-position-horizontal-relative:text;mso-position-vertical:absolute;mso-position-vertical-relative:text;mso-width-percent:0;mso-height-percent:0;mso-width-relative:page;mso-height-relative:page;v-text-anchor:top" o:gfxdata="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" stroked="f">
-                <v:textbox style="mso-fit-shape-to-text:t" inset="0,0,0,0">
-                  <w:txbxContent>
-                    <w:p>
-                      <w:pPr>
-                        <w:pStyle w:val="Caption"/>
-                        <w:ind w:left="720" w:firstLine="720"/>
-                        <w:rPr>
-                          <w:noProof/>
-                          <w:szCs w:val="22"/>
-                        </w:rPr>
-                      </w:pPr>
-                      <w:bookmarkStart w:id="22" w:name="_Toc194781927"/>
-                      <w:bookmarkStart w:id="23" w:name="_Toc194782420"/>
-                      <w:bookmarkStart w:id="24" w:name="_Toc194870510"/>
-                      <w:r>
-                        <w:t xml:space="preserve">Figure </w:t>
-                      </w:r>
-                      <w:r>
-                        <w:fldChar w:fldCharType="begin"/>
-                      </w:r>
-                      <w:r>
-                        <w:instrText xml:space="preserve"> SEQ Figure \* ARABIC </w:instrText>
-                      </w:r>
-                      <w:r>
-                        <w:fldChar w:fldCharType="separate"/>
-                      </w:r>
-                      <w:r>
-                        <w:rPr>
-                          <w:noProof/>
-                        </w:rPr>
-                        <w:t>3</w:t>
-                      </w:r>
-                      <w:r>
-                        <w:rPr>
-                          <w:noProof/>
-                        </w:rPr>
-                        <w:fldChar w:fldCharType="end"/>
-                      </w:r>
-                      <w:r>
-                        <w:t>: Structure of Product table</w:t>
-                      </w:r>
-                      <w:bookmarkEnd w:id="22"/>
-                      <w:bookmarkEnd w:id="23"/>
-                      <w:bookmarkEnd w:id="24"/>
-                    </w:p>
-                  </w:txbxContent>
-                </v:textbox>
-                <w10:wrap type="tight" side="largest"/>
-              </v:shape>
-            </w:pict>
-          </mc:Fallback>
-        </mc:AlternateContent>
-      </w:r>
-    </w:p>
-    <w:p>
-      <w:pPr>
-        <w:spacing w:line="276" w:lineRule="auto"/>
-      </w:pPr>
-    </w:p>
-    <w:p>
-      <w:pPr>
-        <w:spacing w:line="276" w:lineRule="auto"/>
-        <w:rPr>
           <w:szCs w:val="24"/>
         </w:rPr>
-      </w:pPr>
-      <w:r>
-        <w:rPr>
-          <w:noProof/>
-          <w:szCs w:val="24"/>
-        </w:rPr>
         <w:drawing>
-          <wp:anchor distT="0" distB="0" distL="0" distR="0" simplePos="0" relativeHeight="251671552" behindDoc="0" locked="0" layoutInCell="0" allowOverlap="1" wp14:anchorId="43FC21F4" wp14:editId="72B6AFA9">
+          <wp:anchor distT="0" distB="0" distL="0" distR="0" simplePos="0" relativeHeight="251669504" behindDoc="0" locked="0" layoutInCell="0" allowOverlap="1" wp14:anchorId="4AE8AAB6" wp14:editId="2885BF19">
             <wp:simplePos x="0" y="0"/>
             <wp:positionH relativeFrom="column">
-              <wp:posOffset>-901700</wp:posOffset>
+              <wp:posOffset>-6187680</wp:posOffset>
             </wp:positionH>
             <wp:positionV relativeFrom="paragraph">
-              <wp:posOffset>198755</wp:posOffset>
+              <wp:posOffset>1010285</wp:posOffset>
             </wp:positionV>
             <wp:extent cx="7547610" cy="3450590"/>
             <wp:effectExtent l="0" t="0" r="0" b="0"/>
@@ -1160,16 +948,16 @@
         <mc:AlternateContent>
           <mc:Choice Requires="wps">
             <w:drawing>
-              <wp:anchor distT="0" distB="0" distL="114300" distR="114300" simplePos="0" relativeHeight="251668480" behindDoc="0" locked="0" layoutInCell="1" allowOverlap="1" wp14:anchorId="7C2F231D" wp14:editId="7C2FCA1D">
+              <wp:anchor distT="0" distB="0" distL="114300" distR="114300" simplePos="0" relativeHeight="251671552" behindDoc="0" locked="0" layoutInCell="1" allowOverlap="1" wp14:anchorId="34CA4B87" wp14:editId="0151631F">
                 <wp:simplePos x="0" y="0"/>
                 <wp:positionH relativeFrom="column">
-                  <wp:posOffset>-901700</wp:posOffset>
+                  <wp:posOffset>-6416040</wp:posOffset>
                 </wp:positionH>
                 <wp:positionV relativeFrom="paragraph">
-                  <wp:posOffset>3706495</wp:posOffset>
+                  <wp:posOffset>4490720</wp:posOffset>
                 </wp:positionV>
                 <wp:extent cx="7547610" cy="353060"/>
-                <wp:effectExtent l="3175" t="0" r="2540" b="0"/>
+                <wp:effectExtent l="3810" t="0" r="1905" b="0"/>
                 <wp:wrapThrough wrapText="bothSides">
                   <wp:wrapPolygon edited="0">
                     <wp:start x="-27" y="0"/>
@@ -1179,7 +967,7 @@
                     <wp:lineTo x="-27" y="0"/>
                   </wp:wrapPolygon>
                 </wp:wrapThrough>
-                <wp:docPr id="579533834" name="Text Box 10"/>
+                <wp:docPr id="1044629153" name="Text Box 10"/>
                 <wp:cNvGraphicFramePr>
                   <a:graphicFrameLocks xmlns:a="http://schemas.openxmlformats.org/drawingml/2006/main"/>
                 </wp:cNvGraphicFramePr>
@@ -1226,9 +1014,9 @@
                                 <w:noProof/>
                               </w:rPr>
                             </w:pPr>
-                            <w:bookmarkStart w:id="25" w:name="_Toc194781928"/>
-                            <w:bookmarkStart w:id="26" w:name="_Toc194782421"/>
-                            <w:bookmarkStart w:id="27" w:name="_Toc194870511"/>
+                            <w:bookmarkStart w:id="21" w:name="_Toc194781928"/>
+                            <w:bookmarkStart w:id="22" w:name="_Toc194782421"/>
+                            <w:bookmarkStart w:id="23" w:name="_Toc194870511"/>
                             <w:r>
                               <w:t xml:space="preserve">Figure </w:t>
                             </w:r>
@@ -1256,9 +1044,9 @@
                             <w:r>
                               <w:t>: Sample Data for Product table</w:t>
                             </w:r>
-                            <w:bookmarkEnd w:id="25"/>
-                            <w:bookmarkEnd w:id="26"/>
-                            <w:bookmarkEnd w:id="27"/>
+                            <w:bookmarkEnd w:id="21"/>
+                            <w:bookmarkEnd w:id="22"/>
+                            <w:bookmarkEnd w:id="23"/>
                           </w:p>
                         </w:txbxContent>
                       </wps:txbx>
@@ -1279,7 +1067,7 @@
           </mc:Choice>
           <mc:Fallback>
             <w:pict>
-              <v:shape w14:anchorId="7C2F231D" id="Text Box 10" o:spid="_x0000_s1029" type="#_x0000_t202" style="position:absolute;margin-left:-71pt;margin-top:291.85pt;width:594.3pt;height:27.8pt;z-index:251668480;visibility:visible;mso-wrap-style:square;mso-width-percent:0;mso-height-percent:0;mso-wrap-distance-left:9pt;mso-wrap-distance-top:0;mso-wrap-distance-right:9pt;mso-wrap-distance-bottom:0;mso-position-horizontal:absolute;mso-position-horizontal-relative:text;mso-position-vertical:absolute;mso-position-vertical-relative:text;mso-width-percent:0;mso-height-percent:0;mso-width-relative:page;mso-height-relative:page;v-text-anchor:top" o:gfxdata="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" stroked="f">
+              <v:shape w14:anchorId="34CA4B87" id="Text Box 10" o:spid="_x0000_s1028" type="#_x0000_t202" style="position:absolute;margin-left:-505.2pt;margin-top:353.6pt;width:594.3pt;height:27.8pt;z-index:251671552;visibility:visible;mso-wrap-style:square;mso-width-percent:0;mso-height-percent:0;mso-wrap-distance-left:9pt;mso-wrap-distance-top:0;mso-wrap-distance-right:9pt;mso-wrap-distance-bottom:0;mso-position-horizontal:absolute;mso-position-horizontal-relative:text;mso-position-vertical:absolute;mso-position-vertical-relative:text;mso-width-percent:0;mso-height-percent:0;mso-width-relative:page;mso-height-relative:page;v-text-anchor:top" o:gfxdata="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" stroked="f">
                 <v:textbox style="mso-fit-shape-to-text:t" inset="0,0,0,0">
                   <w:txbxContent>
                     <w:p>
@@ -1290,9 +1078,9 @@
                           <w:noProof/>
                         </w:rPr>
                       </w:pPr>
-                      <w:bookmarkStart w:id="28" w:name="_Toc194781928"/>
-                      <w:bookmarkStart w:id="29" w:name="_Toc194782421"/>
-                      <w:bookmarkStart w:id="30" w:name="_Toc194870511"/>
+                      <w:bookmarkStart w:id="24" w:name="_Toc194781928"/>
+                      <w:bookmarkStart w:id="25" w:name="_Toc194782421"/>
+                      <w:bookmarkStart w:id="26" w:name="_Toc194870511"/>
                       <w:r>
                         <w:t xml:space="preserve">Figure </w:t>
                       </w:r>
@@ -1320,9 +1108,9 @@
                       <w:r>
                         <w:t>: Sample Data for Product table</w:t>
                       </w:r>
-                      <w:bookmarkEnd w:id="28"/>
-                      <w:bookmarkEnd w:id="29"/>
-                      <w:bookmarkEnd w:id="30"/>
+                      <w:bookmarkEnd w:id="24"/>
+                      <w:bookmarkEnd w:id="25"/>
+                      <w:bookmarkEnd w:id="26"/>
                     </w:p>
                   </w:txbxContent>
                 </v:textbox>
@@ -1334,44 +1122,321 @@
       </w:r>
       <w:r>
         <w:rPr>
-          <w:rStyle w:val="FootnoteReference"/>
-        </w:rPr>
-        <w:footnoteReference w:id="2"/>
-      </w:r>
-      <w:r>
-        <w:br w:type="page"/>
-      </w:r>
-    </w:p>
-    <w:p>
-      <w:pPr>
-        <w:pStyle w:val="Heading2"/>
-        <w:spacing w:before="0" w:line="276" w:lineRule="auto"/>
-        <w:rPr>
-          <w:b/>
-          <w:bCs/>
-        </w:rPr>
-      </w:pPr>
-      <w:bookmarkStart w:id="31" w:name="_Toc194871189"/>
-      <w:r>
-        <w:rPr>
           <w:noProof/>
         </w:rPr>
-        <w:lastRenderedPageBreak/>
         <mc:AlternateContent>
           <mc:Choice Requires="wps">
             <w:drawing>
-              <wp:anchor distT="0" distB="0" distL="114300" distR="114300" simplePos="0" relativeHeight="251664384" behindDoc="0" locked="0" layoutInCell="1" allowOverlap="1" wp14:anchorId="3763119D" wp14:editId="5AB33DB3">
+              <wp:anchor distT="0" distB="0" distL="114300" distR="114300" simplePos="0" relativeHeight="251670528" behindDoc="0" locked="0" layoutInCell="1" allowOverlap="1" wp14:anchorId="4FC04951" wp14:editId="09D08ED6">
+                <wp:simplePos x="0" y="0"/>
+                <wp:positionH relativeFrom="column">
+                  <wp:posOffset>-6957695</wp:posOffset>
+                </wp:positionH>
+                <wp:positionV relativeFrom="paragraph">
+                  <wp:posOffset>480695</wp:posOffset>
+                </wp:positionV>
+                <wp:extent cx="6967220" cy="353060"/>
+                <wp:effectExtent l="0" t="0" r="0" b="0"/>
+                <wp:wrapTight wrapText="largest">
+                  <wp:wrapPolygon edited="0">
+                    <wp:start x="-37" y="0"/>
+                    <wp:lineTo x="-37" y="20940"/>
+                    <wp:lineTo x="21600" y="20940"/>
+                    <wp:lineTo x="21600" y="0"/>
+                    <wp:lineTo x="-37" y="0"/>
+                  </wp:wrapPolygon>
+                </wp:wrapTight>
+                <wp:docPr id="121980160" name="Text Box 9"/>
+                <wp:cNvGraphicFramePr>
+                  <a:graphicFrameLocks xmlns:a="http://schemas.openxmlformats.org/drawingml/2006/main"/>
+                </wp:cNvGraphicFramePr>
+                <a:graphic xmlns:a="http://schemas.openxmlformats.org/drawingml/2006/main">
+                  <a:graphicData uri="http://schemas.microsoft.com/office/word/2010/wordprocessingShape">
+                    <wps:wsp>
+                      <wps:cNvSpPr txBox="1">
+                        <a:spLocks noChangeArrowheads="1"/>
+                      </wps:cNvSpPr>
+                      <wps:spPr bwMode="auto">
+                        <a:xfrm>
+                          <a:off x="0" y="0"/>
+                          <a:ext cx="6967220" cy="353060"/>
+                        </a:xfrm>
+                        <a:prstGeom prst="rect">
+                          <a:avLst/>
+                        </a:prstGeom>
+                        <a:solidFill>
+                          <a:srgbClr val="FFFFFF"/>
+                        </a:solidFill>
+                        <a:ln>
+                          <a:noFill/>
+                        </a:ln>
+                        <a:extLst>
+                          <a:ext uri="{91240B29-F687-4F45-9708-019B960494DF}">
+                            <a14:hiddenLine xmlns:a14="http://schemas.microsoft.com/office/drawing/2010/main" w="9525">
+                              <a:solidFill>
+                                <a:srgbClr val="000000"/>
+                              </a:solidFill>
+                              <a:miter lim="800000"/>
+                              <a:headEnd/>
+                              <a:tailEnd/>
+                            </a14:hiddenLine>
+                          </a:ext>
+                        </a:extLst>
+                      </wps:spPr>
+                      <wps:txbx>
+                        <w:txbxContent>
+                          <w:p>
+                            <w:pPr>
+                              <w:pStyle w:val="Caption"/>
+                              <w:ind w:left="720" w:firstLine="720"/>
+                              <w:rPr>
+                                <w:noProof/>
+                                <w:szCs w:val="22"/>
+                              </w:rPr>
+                            </w:pPr>
+                            <w:bookmarkStart w:id="27" w:name="_Toc194781927"/>
+                            <w:bookmarkStart w:id="28" w:name="_Toc194782420"/>
+                            <w:bookmarkStart w:id="29" w:name="_Toc194870510"/>
+                            <w:r>
+                              <w:t xml:space="preserve">Figure </w:t>
+                            </w:r>
+                            <w:r>
+                              <w:fldChar w:fldCharType="begin"/>
+                            </w:r>
+                            <w:r>
+                              <w:instrText xml:space="preserve"> SEQ Figure \* ARABIC </w:instrText>
+                            </w:r>
+                            <w:r>
+                              <w:fldChar w:fldCharType="separate"/>
+                            </w:r>
+                            <w:r>
+                              <w:rPr>
+                                <w:noProof/>
+                              </w:rPr>
+                              <w:t>3</w:t>
+                            </w:r>
+                            <w:r>
+                              <w:rPr>
+                                <w:noProof/>
+                              </w:rPr>
+                              <w:fldChar w:fldCharType="end"/>
+                            </w:r>
+                            <w:r>
+                              <w:t>: Structure of Product table</w:t>
+                            </w:r>
+                            <w:bookmarkEnd w:id="27"/>
+                            <w:bookmarkEnd w:id="28"/>
+                            <w:bookmarkEnd w:id="29"/>
+                          </w:p>
+                        </w:txbxContent>
+                      </wps:txbx>
+                      <wps:bodyPr rot="0" vert="horz" wrap="square" lIns="0" tIns="0" rIns="0" bIns="0" anchor="t" anchorCtr="0" upright="1">
+                        <a:spAutoFit/>
+                      </wps:bodyPr>
+                    </wps:wsp>
+                  </a:graphicData>
+                </a:graphic>
+                <wp14:sizeRelH relativeFrom="page">
+                  <wp14:pctWidth>0</wp14:pctWidth>
+                </wp14:sizeRelH>
+                <wp14:sizeRelV relativeFrom="page">
+                  <wp14:pctHeight>0</wp14:pctHeight>
+                </wp14:sizeRelV>
+              </wp:anchor>
+            </w:drawing>
+          </mc:Choice>
+          <mc:Fallback>
+            <w:pict>
+              <v:shape w14:anchorId="4FC04951" id="Text Box 9" o:spid="_x0000_s1029" type="#_x0000_t202" style="position:absolute;margin-left:-547.85pt;margin-top:37.85pt;width:548.6pt;height:27.8pt;z-index:251670528;visibility:visible;mso-wrap-style:square;mso-width-percent:0;mso-height-percent:0;mso-wrap-distance-left:9pt;mso-wrap-distance-top:0;mso-wrap-distance-right:9pt;mso-wrap-distance-bottom:0;mso-position-horizontal:absolute;mso-position-horizontal-relative:text;mso-position-vertical:absolute;mso-position-vertical-relative:text;mso-width-percent:0;mso-height-percent:0;mso-width-relative:page;mso-height-relative:page;v-text-anchor:top" o:gfxdata="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" stroked="f">
+                <v:textbox style="mso-fit-shape-to-text:t" inset="0,0,0,0">
+                  <w:txbxContent>
+                    <w:p>
+                      <w:pPr>
+                        <w:pStyle w:val="Caption"/>
+                        <w:ind w:left="720" w:firstLine="720"/>
+                        <w:rPr>
+                          <w:noProof/>
+                          <w:szCs w:val="22"/>
+                        </w:rPr>
+                      </w:pPr>
+                      <w:bookmarkStart w:id="30" w:name="_Toc194781927"/>
+                      <w:bookmarkStart w:id="31" w:name="_Toc194782420"/>
+                      <w:bookmarkStart w:id="32" w:name="_Toc194870510"/>
+                      <w:r>
+                        <w:t xml:space="preserve">Figure </w:t>
+                      </w:r>
+                      <w:r>
+                        <w:fldChar w:fldCharType="begin"/>
+                      </w:r>
+                      <w:r>
+                        <w:instrText xml:space="preserve"> SEQ Figure \* ARABIC </w:instrText>
+                      </w:r>
+                      <w:r>
+                        <w:fldChar w:fldCharType="separate"/>
+                      </w:r>
+                      <w:r>
+                        <w:rPr>
+                          <w:noProof/>
+                        </w:rPr>
+                        <w:t>3</w:t>
+                      </w:r>
+                      <w:r>
+                        <w:rPr>
+                          <w:noProof/>
+                        </w:rPr>
+                        <w:fldChar w:fldCharType="end"/>
+                      </w:r>
+                      <w:r>
+                        <w:t>: Structure of Product table</w:t>
+                      </w:r>
+                      <w:bookmarkEnd w:id="30"/>
+                      <w:bookmarkEnd w:id="31"/>
+                      <w:bookmarkEnd w:id="32"/>
+                    </w:p>
+                  </w:txbxContent>
+                </v:textbox>
+                <w10:wrap type="tight" side="largest"/>
+              </v:shape>
+            </w:pict>
+          </mc:Fallback>
+        </mc:AlternateContent>
+      </w:r>
+    </w:p>
+    <w:p>
+      <w:pPr>
+        <w:spacing w:line="276" w:lineRule="auto"/>
+      </w:pPr>
+      <w:r>
+        <w:rPr>
+          <w:rStyle w:val="FootnoteReference"/>
+        </w:rPr>
+        <w:footnoteReference w:id="2"/>
+      </w:r>
+    </w:p>
+    <w:p>
+      <w:pPr>
+        <w:spacing w:line="276" w:lineRule="auto"/>
+        <w:rPr>
+          <w:szCs w:val="24"/>
+        </w:rPr>
+      </w:pPr>
+      <w:r>
+        <w:br w:type="page"/>
+      </w:r>
+    </w:p>
+    <w:p>
+      <w:pPr>
+        <w:pStyle w:val="Heading2"/>
+        <w:spacing w:before="0" w:line="276" w:lineRule="auto"/>
+        <w:rPr>
+          <w:b/>
+          <w:bCs/>
+        </w:rPr>
+      </w:pPr>
+      <w:bookmarkStart w:id="33" w:name="_Toc194871189"/>
+      <w:r>
+        <w:rPr>
+          <w:b/>
+          <w:bCs/>
+        </w:rPr>
+        <w:lastRenderedPageBreak/>
+        <w:t>Orders</w:t>
+      </w:r>
+      <w:bookmarkEnd w:id="33"/>
+    </w:p>
+    <w:p>
+      <w:pPr>
+        <w:spacing w:line="276" w:lineRule="auto"/>
+        <w:rPr>
+          <w:szCs w:val="24"/>
+        </w:rPr>
+      </w:pPr>
+      <w:r>
+        <w:rPr>
+          <w:szCs w:val="24"/>
+        </w:rPr>
+        <w:t>The orders table captures data relating to each order a customer has made. A record gets added to this table once the user successfully completes the checkout process. A key area for future development is to simplify the many-to-many relationship that exists between the Orders and Product table.</w:t>
+      </w:r>
+    </w:p>
+    <w:p>
+      <w:pPr>
+        <w:spacing w:line="276" w:lineRule="auto"/>
+        <w:rPr>
+          <w:b/>
+          <w:bCs/>
+          <w:szCs w:val="24"/>
+        </w:rPr>
+      </w:pPr>
+      <w:r>
+        <w:rPr>
+          <w:noProof/>
+        </w:rPr>
+        <w:drawing>
+          <wp:anchor distT="0" distB="0" distL="0" distR="0" simplePos="0" relativeHeight="251661312" behindDoc="0" locked="0" layoutInCell="0" allowOverlap="1" wp14:anchorId="59B0C41F" wp14:editId="1D0CF6FC">
+            <wp:simplePos x="0" y="0"/>
+            <wp:positionH relativeFrom="column">
+              <wp:posOffset>-41910</wp:posOffset>
+            </wp:positionH>
+            <wp:positionV relativeFrom="paragraph">
+              <wp:posOffset>282623</wp:posOffset>
+            </wp:positionV>
+            <wp:extent cx="5731510" cy="1781175"/>
+            <wp:effectExtent l="0" t="0" r="0" b="0"/>
+            <wp:wrapSquare wrapText="largest"/>
+            <wp:docPr id="8" name="Image11" descr="A table with black text&#10;&#10;AI-generated content may be incorrect."/>
+            <wp:cNvGraphicFramePr>
+              <a:graphicFrameLocks xmlns:a="http://schemas.openxmlformats.org/drawingml/2006/main" noChangeAspect="1"/>
+            </wp:cNvGraphicFramePr>
+            <a:graphic xmlns:a="http://schemas.openxmlformats.org/drawingml/2006/main">
+              <a:graphicData uri="http://schemas.openxmlformats.org/drawingml/2006/picture">
+                <pic:pic xmlns:pic="http://schemas.openxmlformats.org/drawingml/2006/picture">
+                  <pic:nvPicPr>
+                    <pic:cNvPr id="8" name="Image11" descr="A table with black text&#10;&#10;AI-generated content may be incorrect."/>
+                    <pic:cNvPicPr>
+                      <a:picLocks noChangeAspect="1" noChangeArrowheads="1"/>
+                    </pic:cNvPicPr>
+                  </pic:nvPicPr>
+                  <pic:blipFill>
+                    <a:blip r:embed="rId11"/>
+                    <a:srcRect b="11454"/>
+                    <a:stretch>
+                      <a:fillRect/>
+                    </a:stretch>
+                  </pic:blipFill>
+                  <pic:spPr bwMode="auto">
+                    <a:xfrm>
+                      <a:off x="0" y="0"/>
+                      <a:ext cx="5731510" cy="1781175"/>
+                    </a:xfrm>
+                    <a:prstGeom prst="rect">
+                      <a:avLst/>
+                    </a:prstGeom>
+                  </pic:spPr>
+                </pic:pic>
+              </a:graphicData>
+            </a:graphic>
+          </wp:anchor>
+        </w:drawing>
+      </w:r>
+      <w:r>
+        <w:rPr>
+          <w:noProof/>
+        </w:rPr>
+        <mc:AlternateContent>
+          <mc:Choice Requires="wps">
+            <w:drawing>
+              <wp:anchor distT="0" distB="0" distL="114300" distR="114300" simplePos="0" relativeHeight="251667456" behindDoc="0" locked="0" layoutInCell="1" allowOverlap="1" wp14:anchorId="1EC98903" wp14:editId="3FAFC433">
                 <wp:simplePos x="0" y="0"/>
                 <wp:positionH relativeFrom="column">
                   <wp:posOffset>-914400</wp:posOffset>
                 </wp:positionH>
                 <wp:positionV relativeFrom="paragraph">
-                  <wp:posOffset>2485390</wp:posOffset>
+                  <wp:posOffset>2186940</wp:posOffset>
                 </wp:positionV>
                 <wp:extent cx="7388860" cy="353060"/>
-                <wp:effectExtent l="0" t="0" r="2540" b="0"/>
+                <wp:effectExtent l="0" t="3810" r="2540" b="0"/>
                 <wp:wrapSquare wrapText="largest"/>
-                <wp:docPr id="932534210" name="Text Box 9"/>
+                <wp:docPr id="643081810" name="Text Box 8"/>
                 <wp:cNvGraphicFramePr>
                   <a:graphicFrameLocks xmlns:a="http://schemas.openxmlformats.org/drawingml/2006/main"/>
                 </wp:cNvGraphicFramePr>
@@ -1419,10 +1484,10 @@
                                 <w:szCs w:val="22"/>
                               </w:rPr>
                             </w:pPr>
-                            <w:bookmarkStart w:id="32" w:name="_Toc194781808"/>
-                            <w:bookmarkStart w:id="33" w:name="_Toc194781929"/>
-                            <w:bookmarkStart w:id="34" w:name="_Toc194782422"/>
-                            <w:bookmarkStart w:id="35" w:name="_Toc194870512"/>
+                            <w:bookmarkStart w:id="34" w:name="_Toc194781808"/>
+                            <w:bookmarkStart w:id="35" w:name="_Toc194781929"/>
+                            <w:bookmarkStart w:id="36" w:name="_Toc194782422"/>
+                            <w:bookmarkStart w:id="37" w:name="_Toc194870512"/>
                             <w:r>
                               <w:t xml:space="preserve">Figure </w:t>
                             </w:r>
@@ -1453,10 +1518,10 @@
                             <w:r>
                               <w:t>ructure of Orders Table</w:t>
                             </w:r>
-                            <w:bookmarkEnd w:id="32"/>
-                            <w:bookmarkEnd w:id="33"/>
                             <w:bookmarkEnd w:id="34"/>
                             <w:bookmarkEnd w:id="35"/>
+                            <w:bookmarkEnd w:id="36"/>
+                            <w:bookmarkEnd w:id="37"/>
                           </w:p>
                         </w:txbxContent>
                       </wps:txbx>
@@ -1477,7 +1542,7 @@
           </mc:Choice>
           <mc:Fallback>
             <w:pict>
-              <v:shape w14:anchorId="3763119D" id="Text Box 9" o:spid="_x0000_s1030" type="#_x0000_t202" style="position:absolute;margin-left:-1in;margin-top:195.7pt;width:581.8pt;height:27.8pt;z-index:251664384;visibility:visible;mso-wrap-style:square;mso-width-percent:0;mso-height-percent:0;mso-wrap-distance-left:9pt;mso-wrap-distance-top:0;mso-wrap-distance-right:9pt;mso-wrap-distance-bottom:0;mso-position-horizontal:absolute;mso-position-horizontal-relative:text;mso-position-vertical:absolute;mso-position-vertical-relative:text;mso-width-percent:0;mso-height-percent:0;mso-width-relative:page;mso-height-relative:page;v-text-anchor:top" o:gfxdata="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" stroked="f">
+              <v:shape w14:anchorId="1EC98903" id="Text Box 8" o:spid="_x0000_s1030" type="#_x0000_t202" style="position:absolute;margin-left:-1in;margin-top:172.2pt;width:581.8pt;height:27.8pt;z-index:251667456;visibility:visible;mso-wrap-style:square;mso-width-percent:0;mso-height-percent:0;mso-wrap-distance-left:9pt;mso-wrap-distance-top:0;mso-wrap-distance-right:9pt;mso-wrap-distance-bottom:0;mso-position-horizontal:absolute;mso-position-horizontal-relative:text;mso-position-vertical:absolute;mso-position-vertical-relative:text;mso-width-percent:0;mso-height-percent:0;mso-width-relative:page;mso-height-relative:page;v-text-anchor:top" o:gfxdata="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" stroked="f">
                 <v:textbox style="mso-fit-shape-to-text:t" inset="0,0,0,0">
                   <w:txbxContent>
                     <w:p>
@@ -1489,10 +1554,10 @@
                           <w:szCs w:val="22"/>
                         </w:rPr>
                       </w:pPr>
-                      <w:bookmarkStart w:id="36" w:name="_Toc194781808"/>
-                      <w:bookmarkStart w:id="37" w:name="_Toc194781929"/>
-                      <w:bookmarkStart w:id="38" w:name="_Toc194782422"/>
-                      <w:bookmarkStart w:id="39" w:name="_Toc194870512"/>
+                      <w:bookmarkStart w:id="38" w:name="_Toc194781808"/>
+                      <w:bookmarkStart w:id="39" w:name="_Toc194781929"/>
+                      <w:bookmarkStart w:id="40" w:name="_Toc194782422"/>
+                      <w:bookmarkStart w:id="41" w:name="_Toc194870512"/>
                       <w:r>
                         <w:t xml:space="preserve">Figure </w:t>
                       </w:r>
@@ -1523,10 +1588,10 @@
                       <w:r>
                         <w:t>ructure of Orders Table</w:t>
                       </w:r>
-                      <w:bookmarkEnd w:id="36"/>
-                      <w:bookmarkEnd w:id="37"/>
                       <w:bookmarkEnd w:id="38"/>
                       <w:bookmarkEnd w:id="39"/>
+                      <w:bookmarkEnd w:id="40"/>
+                      <w:bookmarkEnd w:id="41"/>
                     </w:p>
                   </w:txbxContent>
                 </v:textbox>
@@ -1536,65 +1601,6 @@
           </mc:Fallback>
         </mc:AlternateContent>
       </w:r>
-      <w:r>
-        <w:rPr>
-          <w:noProof/>
-        </w:rPr>
-        <w:drawing>
-          <wp:anchor distT="0" distB="0" distL="0" distR="0" simplePos="0" relativeHeight="251660288" behindDoc="0" locked="0" layoutInCell="0" allowOverlap="1" wp14:anchorId="77AB79A2" wp14:editId="657DE432">
-            <wp:simplePos x="0" y="0"/>
-            <wp:positionH relativeFrom="column">
-              <wp:posOffset>-41910</wp:posOffset>
-            </wp:positionH>
-            <wp:positionV relativeFrom="paragraph">
-              <wp:posOffset>575310</wp:posOffset>
-            </wp:positionV>
-            <wp:extent cx="5731510" cy="1781175"/>
-            <wp:effectExtent l="0" t="0" r="0" b="0"/>
-            <wp:wrapSquare wrapText="largest"/>
-            <wp:docPr id="8" name="Image11" descr="A table with black text&#10;&#10;AI-generated content may be incorrect."/>
-            <wp:cNvGraphicFramePr>
-              <a:graphicFrameLocks xmlns:a="http://schemas.openxmlformats.org/drawingml/2006/main" noChangeAspect="1"/>
-            </wp:cNvGraphicFramePr>
-            <a:graphic xmlns:a="http://schemas.openxmlformats.org/drawingml/2006/main">
-              <a:graphicData uri="http://schemas.openxmlformats.org/drawingml/2006/picture">
-                <pic:pic xmlns:pic="http://schemas.openxmlformats.org/drawingml/2006/picture">
-                  <pic:nvPicPr>
-                    <pic:cNvPr id="8" name="Image11" descr="A table with black text&#10;&#10;AI-generated content may be incorrect."/>
-                    <pic:cNvPicPr>
-                      <a:picLocks noChangeAspect="1" noChangeArrowheads="1"/>
-                    </pic:cNvPicPr>
-                  </pic:nvPicPr>
-                  <pic:blipFill>
-                    <a:blip r:embed="rId11"/>
-                    <a:srcRect b="11454"/>
-                    <a:stretch>
-                      <a:fillRect/>
-                    </a:stretch>
-                  </pic:blipFill>
-                  <pic:spPr bwMode="auto">
-                    <a:xfrm>
-                      <a:off x="0" y="0"/>
-                      <a:ext cx="5731510" cy="1781175"/>
-                    </a:xfrm>
-                    <a:prstGeom prst="rect">
-                      <a:avLst/>
-                    </a:prstGeom>
-                  </pic:spPr>
-                </pic:pic>
-              </a:graphicData>
-            </a:graphic>
-          </wp:anchor>
-        </w:drawing>
-      </w:r>
-      <w:r>
-        <w:rPr>
-          <w:b/>
-          <w:bCs/>
-        </w:rPr>
-        <w:t>Orders</w:t>
-      </w:r>
-      <w:bookmarkEnd w:id="31"/>
     </w:p>
     <w:p>
       <w:pPr>
@@ -1610,19 +1616,12 @@
       <w:pPr>
         <w:spacing w:line="276" w:lineRule="auto"/>
         <w:rPr>
+          <w:rFonts w:asciiTheme="majorHAnsi" w:eastAsiaTheme="majorEastAsia" w:hAnsiTheme="majorHAnsi" w:cstheme="majorBidi"/>
           <w:b/>
           <w:bCs/>
-          <w:szCs w:val="24"/>
-        </w:rPr>
-      </w:pPr>
-    </w:p>
-    <w:p>
-      <w:pPr>
-        <w:spacing w:line="276" w:lineRule="auto"/>
-        <w:rPr>
-          <w:b/>
-          <w:bCs/>
-          <w:szCs w:val="24"/>
+          <w:color w:val="8F9779"/>
+          <w:sz w:val="40"/>
+          <w:szCs w:val="40"/>
         </w:rPr>
       </w:pPr>
       <w:r>
@@ -1630,13 +1629,13 @@
           <w:noProof/>
         </w:rPr>
         <w:drawing>
-          <wp:anchor distT="0" distB="0" distL="0" distR="0" simplePos="0" relativeHeight="251661312" behindDoc="0" locked="0" layoutInCell="0" allowOverlap="1" wp14:anchorId="56AA44EE" wp14:editId="29A85178">
+          <wp:anchor distT="0" distB="0" distL="0" distR="0" simplePos="0" relativeHeight="251660288" behindDoc="0" locked="0" layoutInCell="0" allowOverlap="1" wp14:anchorId="35C8CFD2" wp14:editId="14AEA10F">
             <wp:simplePos x="0" y="0"/>
             <wp:positionH relativeFrom="column">
-              <wp:posOffset>-200025</wp:posOffset>
+              <wp:posOffset>-337820</wp:posOffset>
             </wp:positionH>
             <wp:positionV relativeFrom="paragraph">
-              <wp:posOffset>598805</wp:posOffset>
+              <wp:posOffset>318566</wp:posOffset>
             </wp:positionV>
             <wp:extent cx="6370955" cy="2876550"/>
             <wp:effectExtent l="0" t="0" r="0" b="0"/>
@@ -1683,18 +1682,18 @@
         <mc:AlternateContent>
           <mc:Choice Requires="wps">
             <w:drawing>
-              <wp:anchor distT="0" distB="0" distL="114300" distR="114300" simplePos="0" relativeHeight="251665408" behindDoc="0" locked="0" layoutInCell="1" allowOverlap="1" wp14:anchorId="6EA77419" wp14:editId="794333A5">
+              <wp:anchor distT="0" distB="0" distL="114300" distR="114300" simplePos="0" relativeHeight="251668480" behindDoc="0" locked="0" layoutInCell="1" allowOverlap="1" wp14:anchorId="3499F0BD" wp14:editId="5758B6C0">
                 <wp:simplePos x="0" y="0"/>
                 <wp:positionH relativeFrom="column">
-                  <wp:posOffset>-1610360</wp:posOffset>
+                  <wp:posOffset>-914484</wp:posOffset>
                 </wp:positionH>
                 <wp:positionV relativeFrom="paragraph">
-                  <wp:posOffset>3627755</wp:posOffset>
+                  <wp:posOffset>3684306</wp:posOffset>
                 </wp:positionV>
                 <wp:extent cx="7781290" cy="353060"/>
-                <wp:effectExtent l="0" t="1270" r="635" b="0"/>
+                <wp:effectExtent l="0" t="0" r="635" b="1270"/>
                 <wp:wrapSquare wrapText="largest"/>
-                <wp:docPr id="1585323382" name="Text Box 8"/>
+                <wp:docPr id="1543105781" name="Text Box 7"/>
                 <wp:cNvGraphicFramePr>
                   <a:graphicFrameLocks xmlns:a="http://schemas.openxmlformats.org/drawingml/2006/main"/>
                 </wp:cNvGraphicFramePr>
@@ -1742,10 +1741,10 @@
                                 <w:szCs w:val="22"/>
                               </w:rPr>
                             </w:pPr>
-                            <w:bookmarkStart w:id="40" w:name="_Toc194781809"/>
-                            <w:bookmarkStart w:id="41" w:name="_Toc194781930"/>
-                            <w:bookmarkStart w:id="42" w:name="_Toc194782423"/>
-                            <w:bookmarkStart w:id="43" w:name="_Toc194870513"/>
+                            <w:bookmarkStart w:id="42" w:name="_Toc194781809"/>
+                            <w:bookmarkStart w:id="43" w:name="_Toc194781930"/>
+                            <w:bookmarkStart w:id="44" w:name="_Toc194782423"/>
+                            <w:bookmarkStart w:id="45" w:name="_Toc194870513"/>
                             <w:r>
                               <w:t xml:space="preserve">Figure </w:t>
                             </w:r>
@@ -1776,10 +1775,10 @@
                             <w:r>
                               <w:t>Sample Data for Orders Table</w:t>
                             </w:r>
-                            <w:bookmarkEnd w:id="40"/>
-                            <w:bookmarkEnd w:id="41"/>
                             <w:bookmarkEnd w:id="42"/>
                             <w:bookmarkEnd w:id="43"/>
+                            <w:bookmarkEnd w:id="44"/>
+                            <w:bookmarkEnd w:id="45"/>
                           </w:p>
                         </w:txbxContent>
                       </wps:txbx>
@@ -1800,7 +1799,7 @@
           </mc:Choice>
           <mc:Fallback>
             <w:pict>
-              <v:shape w14:anchorId="6EA77419" id="Text Box 8" o:spid="_x0000_s1031" type="#_x0000_t202" style="position:absolute;margin-left:-126.8pt;margin-top:285.65pt;width:612.7pt;height:27.8pt;z-index:251665408;visibility:visible;mso-wrap-style:square;mso-width-percent:0;mso-height-percent:0;mso-wrap-distance-left:9pt;mso-wrap-distance-top:0;mso-wrap-distance-right:9pt;mso-wrap-distance-bottom:0;mso-position-horizontal:absolute;mso-position-horizontal-relative:text;mso-position-vertical:absolute;mso-position-vertical-relative:text;mso-width-percent:0;mso-height-percent:0;mso-width-relative:page;mso-height-relative:page;v-text-anchor:top" o:gfxdata="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" stroked="f">
+              <v:shape w14:anchorId="3499F0BD" id="Text Box 7" o:spid="_x0000_s1031" type="#_x0000_t202" style="position:absolute;margin-left:-1in;margin-top:290.1pt;width:612.7pt;height:27.8pt;z-index:251668480;visibility:visible;mso-wrap-style:square;mso-width-percent:0;mso-height-percent:0;mso-wrap-distance-left:9pt;mso-wrap-distance-top:0;mso-wrap-distance-right:9pt;mso-wrap-distance-bottom:0;mso-position-horizontal:absolute;mso-position-horizontal-relative:text;mso-position-vertical:absolute;mso-position-vertical-relative:text;mso-width-percent:0;mso-height-percent:0;mso-width-relative:page;mso-height-relative:page;v-text-anchor:top" o:gfxdata="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" stroked="f">
                 <v:textbox style="mso-fit-shape-to-text:t" inset="0,0,0,0">
                   <w:txbxContent>
                     <w:p>
@@ -1812,10 +1811,10 @@
                           <w:szCs w:val="22"/>
                         </w:rPr>
                       </w:pPr>
-                      <w:bookmarkStart w:id="44" w:name="_Toc194781809"/>
-                      <w:bookmarkStart w:id="45" w:name="_Toc194781930"/>
-                      <w:bookmarkStart w:id="46" w:name="_Toc194782423"/>
-                      <w:bookmarkStart w:id="47" w:name="_Toc194870513"/>
+                      <w:bookmarkStart w:id="46" w:name="_Toc194781809"/>
+                      <w:bookmarkStart w:id="47" w:name="_Toc194781930"/>
+                      <w:bookmarkStart w:id="48" w:name="_Toc194782423"/>
+                      <w:bookmarkStart w:id="49" w:name="_Toc194870513"/>
                       <w:r>
                         <w:t xml:space="preserve">Figure </w:t>
                       </w:r>
@@ -1846,10 +1845,10 @@
                       <w:r>
                         <w:t>Sample Data for Orders Table</w:t>
                       </w:r>
-                      <w:bookmarkEnd w:id="44"/>
-                      <w:bookmarkEnd w:id="45"/>
                       <w:bookmarkEnd w:id="46"/>
                       <w:bookmarkEnd w:id="47"/>
+                      <w:bookmarkEnd w:id="48"/>
+                      <w:bookmarkEnd w:id="49"/>
                     </w:p>
                   </w:txbxContent>
                 </v:textbox>
@@ -1859,19 +1858,6 @@
           </mc:Fallback>
         </mc:AlternateContent>
       </w:r>
-    </w:p>
-    <w:p>
-      <w:pPr>
-        <w:spacing w:line="276" w:lineRule="auto"/>
-        <w:rPr>
-          <w:rFonts w:asciiTheme="majorHAnsi" w:eastAsiaTheme="majorEastAsia" w:hAnsiTheme="majorHAnsi" w:cstheme="majorBidi"/>
-          <w:b/>
-          <w:bCs/>
-          <w:color w:val="8F9779"/>
-          <w:sz w:val="40"/>
-          <w:szCs w:val="40"/>
-        </w:rPr>
-      </w:pPr>
     </w:p>
     <w:sectPr>
       <w:headerReference w:type="default" r:id="rId13"/>
@@ -2009,7 +1995,15 @@
         <w:footnoteRef/>
       </w:r>
       <w:r>
-        <w:t xml:space="preserve"> Note, the description for productid 23 is intentionally long-winded to demonstrate usage of </w:t>
+        <w:t xml:space="preserve"> Note, the description for </w:t>
+      </w:r>
+      <w:proofErr w:type="spellStart"/>
+      <w:r>
+        <w:t>productID</w:t>
+      </w:r>
+      <w:proofErr w:type="spellEnd"/>
+      <w:r>
+        <w:t xml:space="preserve">: 23 is intentionally long-winded to demonstrate usage of </w:t>
       </w:r>
       <w:proofErr w:type="spellStart"/>
       <w:r>

</xml_diff>